<commit_message>
Fixed code, added pandoc info
</commit_message>
<xml_diff>
--- a/CorporateArticle/pandocDemo.docx
+++ b/CorporateArticle/pandocDemo.docx
@@ -63,7 +63,7 @@
         <w:pStyle w:val="FirstParagraph"/>
       </w:pPr>
       <w:r>
-        <w:t xml:space="preserve">This document is a guide to writing corporate documents using the LaTeX document preparation system.</w:t>
+        <w:t xml:space="preserve">This document is a guide to writing corporate documents with a consistent graphic design using the LaTeX document preparation system.</w:t>
       </w:r>
     </w:p>
     <w:p>
@@ -79,7 +79,7 @@
         <w:pStyle w:val="BodyText"/>
       </w:pPr>
       <w:r>
-        <w:t xml:space="preserve">This document also serves as a template. It is intended for people with some familiarity with LaTeX.</w:t>
+        <w:t xml:space="preserve">This document also serves as a template. It is intended for people with familiarity with LaTeX.</w:t>
       </w:r>
     </w:p>
     <w:p>
@@ -116,16 +116,7 @@
         </w:numPr>
       </w:pPr>
       <w:r>
-        <w:t xml:space="preserve">A source document, usually with extension</w:t>
-      </w:r>
-      <w:r>
-        <w:t xml:space="preserve"> </w:t>
-      </w:r>
-      <w:r>
-        <w:rPr>
-          <w:i/>
-        </w:rPr>
-        <w:t xml:space="preserve">.tex</w:t>
+        <w:t xml:space="preserve">A source latex document</w:t>
       </w:r>
     </w:p>
     <w:p>
@@ -155,6 +146,14 @@
         <w:pStyle w:val="FirstParagraph"/>
       </w:pPr>
       <w:r>
+        <w:t xml:space="preserve">LaTeX source files are usually rendered into PDF, but can also be turned in to HTML and proprietary formats such as .docx.</w:t>
+      </w:r>
+    </w:p>
+    <w:p>
+      <w:pPr>
+        <w:pStyle w:val="BodyText"/>
+      </w:pPr>
+      <w:r>
         <w:t xml:space="preserve">At first glance the source document looks like a programming language, and that’s because it is: LaTeX is not WYSIWYG, like many of the document preparation tools in common use today. A good analogy to LaTeX is html code, which can be read in any text editor but is rendered by web browsers into a finished product.</w:t>
       </w:r>
     </w:p>
@@ -206,20 +205,75 @@
         <w:pStyle w:val="FirstParagraph"/>
       </w:pPr>
       <w:r>
-        <w:t xml:space="preserve">Several excellent LaTeX references exist and may be found useful by some users. Examples include those by</w:t>
-      </w:r>
-      <w:r>
-        <w:t xml:space="preserve"> </w:t>
-      </w:r>
-      <w:r>
-        <w:t xml:space="preserve"> </w:t>
-      </w:r>
-      <w:r>
-        <w:t xml:space="preserve">and</w:t>
-      </w:r>
-      <w:r>
-        <w:t xml:space="preserve"> </w:t>
-      </w:r>
+        <w:t xml:space="preserve">The wikibook at</w:t>
+      </w:r>
+      <w:r>
+        <w:t xml:space="preserve"> </w:t>
+      </w:r>
+      <w:hyperlink r:id="rId25">
+        <w:r>
+          <w:rPr>
+            <w:rStyle w:val="Hyperlink"/>
+          </w:rPr>
+          <w:t xml:space="preserve">en.wikibooks.org/wiki/LaTeX</w:t>
+        </w:r>
+      </w:hyperlink>
+      <w:r>
+        <w:t xml:space="preserve"> </w:t>
+      </w:r>
+      <w:r>
+        <w:t xml:space="preserve">is an excellent resource. There are also several internet forums such as</w:t>
+      </w:r>
+      <w:r>
+        <w:t xml:space="preserve"> </w:t>
+      </w:r>
+      <w:hyperlink r:id="rId26">
+        <w:r>
+          <w:rPr>
+            <w:rStyle w:val="Hyperlink"/>
+          </w:rPr>
+          <w:t xml:space="preserve">tex.stackexchange.com</w:t>
+        </w:r>
+      </w:hyperlink>
+      <w:r>
+        <w:t xml:space="preserve"> </w:t>
+      </w:r>
+      <w:r>
+        <w:t xml:space="preserve">that may be useful.</w:t>
+      </w:r>
+    </w:p>
+    <w:p>
+      <w:pPr>
+        <w:pStyle w:val="BodyText"/>
+      </w:pPr>
+      <w:r>
+        <w:t xml:space="preserve">Documentation for the packages used in the class files (Section</w:t>
+      </w:r>
+      <w:r>
+        <w:t xml:space="preserve"> </w:t>
+      </w:r>
+      <w:hyperlink w:anchor="sec:Corporatecls">
+        <w:r>
+          <w:rPr>
+            <w:rStyle w:val="Hyperlink"/>
+          </w:rPr>
+          <w:t xml:space="preserve">2.1</w:t>
+        </w:r>
+      </w:hyperlink>
+      <w:r>
+        <w:t xml:space="preserve">) can be found at</w:t>
+      </w:r>
+      <w:r>
+        <w:t xml:space="preserve"> </w:t>
+      </w:r>
+      <w:hyperlink r:id="rId27">
+        <w:r>
+          <w:rPr>
+            <w:rStyle w:val="Hyperlink"/>
+          </w:rPr>
+          <w:t xml:space="preserve">ctan.org</w:t>
+        </w:r>
+      </w:hyperlink>
       <w:r>
         <w:t xml:space="preserve">.</w:t>
       </w:r>
@@ -228,21 +282,29 @@
       <w:pPr>
         <w:pStyle w:val="Heading1"/>
       </w:pPr>
-      <w:bookmarkStart w:id="25" w:name="using-latex-to-make-corporate-documents"/>
-      <w:r>
-        <w:t xml:space="preserve">Using LaTeX to Make Corporate Documents</w:t>
-      </w:r>
-      <w:r>
-        <w:t xml:space="preserve"> </w:t>
-      </w:r>
-      <w:bookmarkEnd w:id="25"/>
+      <w:bookmarkStart w:id="28" w:name="using-latex-for-corporate-documents"/>
+      <w:r>
+        <w:t xml:space="preserve">Using LaTeX For Corporate Documents</w:t>
+      </w:r>
+      <w:r>
+        <w:t xml:space="preserve"> </w:t>
+      </w:r>
+      <w:bookmarkEnd w:id="28"/>
     </w:p>
     <w:p>
       <w:pPr>
         <w:pStyle w:val="FirstParagraph"/>
       </w:pPr>
       <w:r>
-        <w:t xml:space="preserve">A series of LaTeX class files called</w:t>
+        <w:t xml:space="preserve">Corporate documents usually try to have a common look and feel. They do this by using consistent fonts, colours, spacing and other graphic elements across all of their written products. This is challenging to achieve using WYSIWYG editors, especially if the author is given any leeway in document formatting.</w:t>
+      </w:r>
+    </w:p>
+    <w:p>
+      <w:pPr>
+        <w:pStyle w:val="BodyText"/>
+      </w:pPr>
+      <w:r>
+        <w:t xml:space="preserve">This document and the associated examples in the repository show how a common corporate design can be implemented and – to some degree – hidden from the user, in LaTeX. They use the</w:t>
       </w:r>
       <w:r>
         <w:t xml:space="preserve"> </w:t>
@@ -251,24 +313,24 @@
         <w:rPr>
           <w:i/>
         </w:rPr>
-        <w:t xml:space="preserve">Corporate...cls</w:t>
-      </w:r>
-      <w:r>
-        <w:t xml:space="preserve"> </w:t>
-      </w:r>
-      <w:r>
-        <w:t xml:space="preserve">have been written to implement common formatting requirements in LaTeX.</w:t>
+        <w:t xml:space="preserve">corporate*.cls</w:t>
+      </w:r>
+      <w:r>
+        <w:t xml:space="preserve"> </w:t>
+      </w:r>
+      <w:r>
+        <w:t xml:space="preserve">files to implement common formatting in LaTeX articles and reports.</w:t>
       </w:r>
     </w:p>
     <w:p>
       <w:pPr>
         <w:pStyle w:val="Heading2"/>
       </w:pPr>
-      <w:bookmarkStart w:id="26" w:name="sec:Corporatecls"/>
+      <w:bookmarkStart w:id="29" w:name="sec:Corporatecls"/>
       <w:r>
         <w:t xml:space="preserve">Corporate class files</w:t>
       </w:r>
-      <w:bookmarkEnd w:id="26"/>
+      <w:bookmarkEnd w:id="29"/>
     </w:p>
     <w:p>
       <w:pPr>
@@ -376,7 +438,7 @@
         <w:rPr>
           <w:i/>
         </w:rPr>
-        <w:t xml:space="preserve">resources/CorporateResources.tex</w:t>
+        <w:t xml:space="preserve">../resources/CorporateResources.sty</w:t>
       </w:r>
       <w:r>
         <w:t xml:space="preserve"> </w:t>
@@ -749,6 +811,30 @@
               <w:jc w:val="left"/>
             </w:pPr>
             <w:r>
+              <w:t xml:space="preserve">array</w:t>
+            </w:r>
+          </w:p>
+        </w:tc>
+        <w:tc>
+          <w:p>
+            <w:pPr>
+              <w:pStyle w:val="Compact"/>
+              <w:jc w:val="left"/>
+            </w:pPr>
+            <w:r>
+              <w:t xml:space="preserve">better tables</w:t>
+            </w:r>
+          </w:p>
+        </w:tc>
+      </w:tr>
+      <w:tr>
+        <w:tc>
+          <w:p>
+            <w:pPr>
+              <w:pStyle w:val="Compact"/>
+              <w:jc w:val="left"/>
+            </w:pPr>
+            <w:r>
               <w:t xml:space="preserve">babel</w:t>
             </w:r>
           </w:p>
@@ -1268,51 +1354,121 @@
     </w:p>
     <w:p>
       <w:pPr>
-        <w:pStyle w:val="Heading3"/>
-      </w:pPr>
-      <w:bookmarkStart w:id="27" w:name="sec:NewDocs"/>
+        <w:pStyle w:val="Heading2"/>
+      </w:pPr>
+      <w:bookmarkStart w:id="30" w:name="sec:CorporateDesign"/>
+      <w:r>
+        <w:t xml:space="preserve">Corporate Design</w:t>
+      </w:r>
+      <w:bookmarkEnd w:id="30"/>
+    </w:p>
+    <w:p>
+      <w:pPr>
+        <w:pStyle w:val="FirstParagraph"/>
+      </w:pPr>
+      <w:r>
+        <w:t xml:space="preserve">The corporate design is implemented in</w:t>
+      </w:r>
+      <w:r>
+        <w:t xml:space="preserve"> </w:t>
+      </w:r>
+      <w:r>
+        <w:rPr>
+          <w:i/>
+        </w:rPr>
+        <w:t xml:space="preserve">CorporateResources.sty</w:t>
+      </w:r>
+      <w:r>
+        <w:t xml:space="preserve">. This file controls design choices such as colors, font types and sizes, and other formatting depending on the underlying LaTeX class.</w:t>
+      </w:r>
+    </w:p>
+    <w:p>
+      <w:pPr>
+        <w:pStyle w:val="BodyText"/>
+      </w:pPr>
+      <w:r>
+        <w:t xml:space="preserve">I cannot provide detailed support for the</w:t>
+      </w:r>
+      <w:r>
+        <w:t xml:space="preserve"> </w:t>
+      </w:r>
+      <w:r>
+        <w:rPr>
+          <w:i/>
+        </w:rPr>
+        <w:t xml:space="preserve">CorporateResources.sty</w:t>
+      </w:r>
+      <w:r>
+        <w:t xml:space="preserve"> </w:t>
+      </w:r>
+      <w:r>
+        <w:t xml:space="preserve">file.</w:t>
+      </w:r>
+    </w:p>
+    <w:p>
+      <w:pPr>
+        <w:pStyle w:val="Heading2"/>
+      </w:pPr>
+      <w:bookmarkStart w:id="31" w:name="sec:NewDocs"/>
       <w:r>
         <w:t xml:space="preserve">Starting new documents</w:t>
       </w:r>
-      <w:bookmarkEnd w:id="27"/>
-    </w:p>
-    <w:p>
-      <w:pPr>
-        <w:numPr>
-          <w:numId w:val="1002"/>
-          <w:ilvl w:val="0"/>
-        </w:numPr>
-      </w:pPr>
-      <w:r>
-        <w:t xml:space="preserve">Go to</w:t>
-      </w:r>
-      <w:r>
-        <w:t xml:space="preserve"> </w:t>
-      </w:r>
-      <w:hyperlink r:id="rId28">
+      <w:bookmarkEnd w:id="31"/>
+    </w:p>
+    <w:p>
+      <w:pPr>
+        <w:pStyle w:val="FirstParagraph"/>
+      </w:pPr>
+      <w:r>
+        <w:t xml:space="preserve">I suggest you use this document and its file structure as a template.</w:t>
+      </w:r>
+    </w:p>
+    <w:p>
+      <w:pPr>
+        <w:pStyle w:val="BodyText"/>
+      </w:pPr>
+      <w:r>
+        <w:t xml:space="preserve">You can download the latest version of this document from</w:t>
+      </w:r>
+      <w:r>
+        <w:t xml:space="preserve"> </w:t>
+      </w:r>
+      <w:hyperlink r:id="rId32">
         <w:r>
           <w:rPr>
             <w:rStyle w:val="Hyperlink"/>
           </w:rPr>
-          <w:t xml:space="preserve">https://github.com/xx</w:t>
+          <w:t xml:space="preserve">https://github.com/AndyClifton/CorporateLaTeX</w:t>
         </w:r>
       </w:hyperlink>
       <w:r>
-        <w:t xml:space="preserve"> </w:t>
-      </w:r>
-      <w:r>
-        <w:t xml:space="preserve">and download the latest version of the repository as a .zip file from the icon on the lower right hand side of the page.</w:t>
-      </w:r>
-    </w:p>
-    <w:p>
-      <w:pPr>
-        <w:numPr>
-          <w:numId w:val="1002"/>
-          <w:ilvl w:val="0"/>
-        </w:numPr>
-      </w:pPr>
-      <w:r>
-        <w:t xml:space="preserve">Modify</w:t>
+        <w:t xml:space="preserve">. You can get a .zip file by clicking the icon on the lower right hand side of the page.</w:t>
+      </w:r>
+    </w:p>
+    <w:p>
+      <w:pPr>
+        <w:pStyle w:val="Heading2"/>
+      </w:pPr>
+      <w:bookmarkStart w:id="33" w:name="sec:FileStructure"/>
+      <w:r>
+        <w:t xml:space="preserve">Creating a file structure</w:t>
+      </w:r>
+      <w:bookmarkEnd w:id="33"/>
+    </w:p>
+    <w:p>
+      <w:pPr>
+        <w:pStyle w:val="FirstParagraph"/>
+      </w:pPr>
+      <w:r>
+        <w:t xml:space="preserve">Try to split your text up into different files. This helps you move blocks of text around and can make it easier to collaborate as your coauthors can work on different parts of the document simultaneously.</w:t>
+      </w:r>
+    </w:p>
+    <w:p>
+      <w:pPr>
+        <w:pStyle w:val="BodyText"/>
+      </w:pPr>
+      <w:r>
+        <w:t xml:space="preserve">In this template, the main file that needs to be compiled to create the PDF is</w:t>
       </w:r>
       <w:r>
         <w:t xml:space="preserve"> </w:t>
@@ -1321,34 +1477,224 @@
         <w:rPr>
           <w:i/>
         </w:rPr>
-        <w:t xml:space="preserve">main*.tex</w:t>
-      </w:r>
-      <w:r>
-        <w:t xml:space="preserve"> </w:t>
-      </w:r>
-      <w:r>
-        <w:t xml:space="preserve">as required.</w:t>
+        <w:t xml:space="preserve">main.tex</w:t>
+      </w:r>
+      <w:r>
+        <w:t xml:space="preserve">. I use this naming convention to help editors and coauthors identify where to start. I then use</w:t>
+      </w:r>
+      <w:r>
+        <w:t xml:space="preserve"> </w:t>
+      </w:r>
+      <w:r>
+        <w:rPr>
+          <w:rStyle w:val="VerbatimChar"/>
+        </w:rPr>
+        <w:t xml:space="preserve">\input{}</w:t>
+      </w:r>
+      <w:r>
+        <w:t xml:space="preserve"> </w:t>
+      </w:r>
+      <w:r>
+        <w:t xml:space="preserve">to import other files into my main file at compilation.</w:t>
+      </w:r>
+    </w:p>
+    <w:p>
+      <w:pPr>
+        <w:pStyle w:val="BodyText"/>
+      </w:pPr>
+      <w:r>
+        <w:t xml:space="preserve">Each of the chapters and sections in this document are in separate files, called</w:t>
+      </w:r>
+      <w:r>
+        <w:t xml:space="preserve"> </w:t>
+      </w:r>
+      <w:r>
+        <w:rPr>
+          <w:i/>
+        </w:rPr>
+        <w:t xml:space="preserve">WhatIsLatex</w:t>
+      </w:r>
+      <w:r>
+        <w:t xml:space="preserve">,</w:t>
+      </w:r>
+      <w:r>
+        <w:t xml:space="preserve"> </w:t>
+      </w:r>
+      <w:r>
+        <w:rPr>
+          <w:i/>
+        </w:rPr>
+        <w:t xml:space="preserve">LatexForDocs</w:t>
+      </w:r>
+      <w:r>
+        <w:t xml:space="preserve">, and so-on. They are stored in the</w:t>
+      </w:r>
+      <w:r>
+        <w:t xml:space="preserve"> </w:t>
+      </w:r>
+      <w:r>
+        <w:rPr>
+          <w:i/>
+        </w:rPr>
+        <w:t xml:space="preserve">../DemoFiles</w:t>
+      </w:r>
+      <w:r>
+        <w:t xml:space="preserve"> </w:t>
+      </w:r>
+      <w:r>
+        <w:t xml:space="preserve">directory so that each of the</w:t>
+      </w:r>
+      <w:r>
+        <w:t xml:space="preserve"> </w:t>
+      </w:r>
+      <w:r>
+        <w:rPr>
+          <w:i/>
+        </w:rPr>
+        <w:t xml:space="preserve">Corporate*.cls</w:t>
+      </w:r>
+      <w:r>
+        <w:t xml:space="preserve"> </w:t>
+      </w:r>
+      <w:r>
+        <w:t xml:space="preserve">files can use the same text.</w:t>
+      </w:r>
+    </w:p>
+    <w:p>
+      <w:pPr>
+        <w:pStyle w:val="BodyText"/>
+      </w:pPr>
+      <w:r>
+        <w:t xml:space="preserve">My</w:t>
+      </w:r>
+      <w:r>
+        <w:t xml:space="preserve"> </w:t>
+      </w:r>
+      <w:r>
+        <w:rPr>
+          <w:i/>
+        </w:rPr>
+        <w:t xml:space="preserve">main.tex</w:t>
+      </w:r>
+      <w:r>
+        <w:t xml:space="preserve"> </w:t>
+      </w:r>
+      <w:r>
+        <w:t xml:space="preserve">file has a simple internal structure:</w:t>
+      </w:r>
+    </w:p>
+    <w:p>
+      <w:pPr>
+        <w:pStyle w:val="SourceCode"/>
+      </w:pPr>
+      <w:r>
+        <w:rPr>
+          <w:rStyle w:val="VerbatimChar"/>
+        </w:rPr>
+        <w:t xml:space="preserve">\documentclass[option 1, ..., option n]{CorporateArticle}</w:t>
+      </w:r>
+      <w:r>
+        <w:br w:type="textWrapping"/>
+      </w:r>
+      <w:r>
+        <w:rPr>
+          <w:rStyle w:val="VerbatimChar"/>
+        </w:rPr>
+        <w:t xml:space="preserve">...</w:t>
+      </w:r>
+      <w:r>
+        <w:br w:type="textWrapping"/>
+      </w:r>
+      <w:r>
+        <w:rPr>
+          <w:rStyle w:val="VerbatimChar"/>
+        </w:rPr>
+        <w:t xml:space="preserve">\begin{document}</w:t>
+      </w:r>
+      <w:r>
+        <w:br w:type="textWrapping"/>
+      </w:r>
+      <w:r>
+        <w:rPr>
+          <w:rStyle w:val="VerbatimChar"/>
+        </w:rPr>
+        <w:t xml:space="preserve">% content</w:t>
+      </w:r>
+      <w:r>
+        <w:br w:type="textWrapping"/>
+      </w:r>
+      <w:r>
+        <w:rPr>
+          <w:rStyle w:val="VerbatimChar"/>
+        </w:rPr>
+        <w:t xml:space="preserve">\input{files/WhatIsLatex}</w:t>
+      </w:r>
+      <w:r>
+        <w:br w:type="textWrapping"/>
+      </w:r>
+      <w:r>
+        <w:rPr>
+          <w:rStyle w:val="VerbatimChar"/>
+        </w:rPr>
+        <w:t xml:space="preserve">\input{files/LatexForDocs}</w:t>
+      </w:r>
+      <w:r>
+        <w:br w:type="textWrapping"/>
+      </w:r>
+      <w:r>
+        <w:rPr>
+          <w:rStyle w:val="VerbatimChar"/>
+        </w:rPr>
+        <w:t xml:space="preserve">...</w:t>
+      </w:r>
+    </w:p>
+    <w:p>
+      <w:pPr>
+        <w:pStyle w:val="FirstParagraph"/>
+      </w:pPr>
+      <w:r>
+        <w:t xml:space="preserve">There are very few if any lines in the preamble; almost all of the document formatting is inside the</w:t>
+      </w:r>
+      <w:r>
+        <w:t xml:space="preserve"> </w:t>
+      </w:r>
+      <w:r>
+        <w:rPr>
+          <w:i/>
+        </w:rPr>
+        <w:t xml:space="preserve">Corporate*.cls</w:t>
+      </w:r>
+      <w:r>
+        <w:t xml:space="preserve"> </w:t>
+      </w:r>
+      <w:r>
+        <w:t xml:space="preserve">and</w:t>
+      </w:r>
+      <w:r>
+        <w:t xml:space="preserve"> </w:t>
+      </w:r>
+      <w:r>
+        <w:rPr>
+          <w:i/>
+        </w:rPr>
+        <w:t xml:space="preserve">CorporateResources.sty</w:t>
+      </w:r>
+      <w:r>
+        <w:t xml:space="preserve"> </w:t>
+      </w:r>
+      <w:r>
+        <w:t xml:space="preserve">files.</w:t>
       </w:r>
     </w:p>
     <w:p>
       <w:pPr>
         <w:pStyle w:val="Heading2"/>
       </w:pPr>
-      <w:bookmarkStart w:id="29" w:name="creating-content"/>
-      <w:r>
-        <w:t xml:space="preserve">Creating Content</w:t>
-      </w:r>
-      <w:bookmarkEnd w:id="29"/>
-    </w:p>
-    <w:p>
-      <w:pPr>
-        <w:pStyle w:val="Heading3"/>
-      </w:pPr>
-      <w:bookmarkStart w:id="30" w:name="front-main-and-back-matter"/>
+      <w:bookmarkStart w:id="34" w:name="front-main-and-back-matter"/>
       <w:r>
         <w:t xml:space="preserve">Front, main, and back matter</w:t>
       </w:r>
-      <w:bookmarkEnd w:id="30"/>
+      <w:bookmarkEnd w:id="34"/>
     </w:p>
     <w:p>
       <w:pPr>
@@ -1592,13 +1938,13 @@
     </w:p>
     <w:p>
       <w:pPr>
-        <w:pStyle w:val="Heading3"/>
-      </w:pPr>
-      <w:bookmarkStart w:id="31" w:name="cross-references"/>
+        <w:pStyle w:val="Heading2"/>
+      </w:pPr>
+      <w:bookmarkStart w:id="35" w:name="cross-references"/>
       <w:r>
         <w:t xml:space="preserve">Cross references</w:t>
       </w:r>
-      <w:bookmarkEnd w:id="31"/>
+      <w:bookmarkEnd w:id="35"/>
     </w:p>
     <w:p>
       <w:pPr>
@@ -1731,13 +2077,13 @@
     </w:p>
     <w:p>
       <w:pPr>
-        <w:pStyle w:val="Heading3"/>
-      </w:pPr>
-      <w:bookmarkStart w:id="32" w:name="floats"/>
+        <w:pStyle w:val="Heading2"/>
+      </w:pPr>
+      <w:bookmarkStart w:id="36" w:name="floats"/>
       <w:r>
         <w:t xml:space="preserve">Floats</w:t>
       </w:r>
-      <w:bookmarkEnd w:id="32"/>
+      <w:bookmarkEnd w:id="36"/>
     </w:p>
     <w:p>
       <w:pPr>
@@ -2212,7 +2558,7 @@
                     </pic:cNvPicPr>
                   </pic:nvPicPr>
                   <pic:blipFill>
-                    <a:blip r:embed="rId33"/>
+                    <a:blip r:embed="rId37"/>
                     <a:stretch>
                       <a:fillRect/>
                     </a:stretch>
@@ -2267,7 +2613,7 @@
                     </pic:cNvPicPr>
                   </pic:nvPicPr>
                   <pic:blipFill>
-                    <a:blip r:embed="rId34"/>
+                    <a:blip r:embed="rId38"/>
                     <a:stretch>
                       <a:fillRect/>
                     </a:stretch>
@@ -2304,13 +2650,13 @@
     </w:p>
     <w:p>
       <w:pPr>
-        <w:pStyle w:val="Heading3"/>
-      </w:pPr>
-      <w:bookmarkStart w:id="35" w:name="Sec:Codes"/>
+        <w:pStyle w:val="Heading2"/>
+      </w:pPr>
+      <w:bookmarkStart w:id="39" w:name="Sec:Codes"/>
       <w:r>
         <w:t xml:space="preserve">Including computer code</w:t>
       </w:r>
-      <w:bookmarkEnd w:id="35"/>
+      <w:bookmarkEnd w:id="39"/>
     </w:p>
     <w:p>
       <w:pPr>
@@ -2324,7 +2670,7 @@
       </w:r>
       <w:r>
         <w:rPr>
-          <w:rStyle w:val="VerbatimChar"/>
+          <w:i/>
         </w:rPr>
         <w:t xml:space="preserve">listings</w:t>
       </w:r>
@@ -2332,7 +2678,90 @@
         <w:t xml:space="preserve"> </w:t>
       </w:r>
       <w:r>
-        <w:t xml:space="preserve">package has been loaded. Note: this does not work if the</w:t>
+        <w:t xml:space="preserve">package is called by</w:t>
+      </w:r>
+      <w:r>
+        <w:t xml:space="preserve"> </w:t>
+      </w:r>
+      <w:r>
+        <w:rPr>
+          <w:i/>
+        </w:rPr>
+        <w:t xml:space="preserve">Corporate*.cls</w:t>
+      </w:r>
+      <w:r>
+        <w:t xml:space="preserve">.</w:t>
+      </w:r>
+    </w:p>
+    <w:p>
+      <w:pPr>
+        <w:pStyle w:val="BodyText"/>
+      </w:pPr>
+      <w:r>
+        <w:t xml:space="preserve">To change the syntax highlighting use</w:t>
+      </w:r>
+      <w:r>
+        <w:t xml:space="preserve"> </w:t>
+      </w:r>
+      <w:r>
+        <w:rPr>
+          <w:rStyle w:val="VerbatimChar"/>
+        </w:rPr>
+        <w:t xml:space="preserve">\begin{lstlisting}[language={[dialect]language}]</w:t>
+      </w:r>
+      <w:r>
+        <w:t xml:space="preserve"> </w:t>
+      </w:r>
+      <w:r>
+        <w:t xml:space="preserve">before each listing where the language changes. For more details see the</w:t>
+      </w:r>
+      <w:r>
+        <w:t xml:space="preserve"> </w:t>
+      </w:r>
+      <w:r>
+        <w:rPr>
+          <w:i/>
+        </w:rPr>
+        <w:t xml:space="preserve">lstlisting</w:t>
+      </w:r>
+      <w:r>
+        <w:t xml:space="preserve"> </w:t>
+      </w:r>
+      <w:r>
+        <w:t xml:space="preserve">package documentation.</w:t>
+      </w:r>
+    </w:p>
+    <w:p>
+      <w:pPr>
+        <w:pStyle w:val="Heading2"/>
+      </w:pPr>
+      <w:bookmarkStart w:id="40" w:name="Sec:Citations"/>
+      <w:r>
+        <w:t xml:space="preserve">Citations</w:t>
+      </w:r>
+      <w:bookmarkEnd w:id="40"/>
+    </w:p>
+    <w:p>
+      <w:pPr>
+        <w:pStyle w:val="FirstParagraph"/>
+      </w:pPr>
+      <w:r>
+        <w:t xml:space="preserve">Use</w:t>
+      </w:r>
+      <w:r>
+        <w:t xml:space="preserve"> </w:t>
+      </w:r>
+      <w:r>
+        <w:rPr>
+          <w:i/>
+        </w:rPr>
+        <w:t xml:space="preserve">bibtex</w:t>
+      </w:r>
+      <w:r>
+        <w:t xml:space="preserve"> </w:t>
+      </w:r>
+      <w:r>
+        <w:t xml:space="preserve">to organize references and store them in a single file. The bibliography will then contain entries with</w:t>
       </w:r>
       <w:r>
         <w:t xml:space="preserve"> </w:t>
@@ -2341,7 +2770,7 @@
         <w:t xml:space="preserve">‘</w:t>
       </w:r>
       <w:r>
-        <w:t xml:space="preserve">Draft</w:t>
+        <w:t xml:space="preserve">keys</w:t>
       </w:r>
       <w:r>
         <w:t xml:space="preserve">’</w:t>
@@ -2350,7 +2779,34 @@
         <w:t xml:space="preserve"> </w:t>
       </w:r>
       <w:r>
-        <w:t xml:space="preserve">document option is used.</w:t>
+        <w:t xml:space="preserve">for each source, like</w:t>
+      </w:r>
+      <w:r>
+        <w:t xml:space="preserve"> </w:t>
+      </w:r>
+      <w:r>
+        <w:rPr>
+          <w:rStyle w:val="VerbatimChar"/>
+        </w:rPr>
+        <w:t xml:space="preserve">Lamport_1986_a</w:t>
+      </w:r>
+      <w:r>
+        <w:t xml:space="preserve">. See</w:t>
+      </w:r>
+      <w:r>
+        <w:t xml:space="preserve"> </w:t>
+      </w:r>
+      <w:r>
+        <w:rPr>
+          <w:rStyle w:val="VerbatimChar"/>
+        </w:rPr>
+        <w:t xml:space="preserve">../resources/bibliography.bib</w:t>
+      </w:r>
+      <w:r>
+        <w:t xml:space="preserve"> </w:t>
+      </w:r>
+      <w:r>
+        <w:t xml:space="preserve">for an example of this file.</w:t>
       </w:r>
     </w:p>
     <w:p>
@@ -2358,22 +2814,7 @@
         <w:pStyle w:val="BodyText"/>
       </w:pPr>
       <w:r>
-        <w:t xml:space="preserve">To change the syntax highlighting use</w:t>
-      </w:r>
-      <w:r>
-        <w:t xml:space="preserve"> </w:t>
-      </w:r>
-      <w:r>
-        <w:rPr>
-          <w:rStyle w:val="VerbatimChar"/>
-        </w:rPr>
-        <w:t xml:space="preserve">\lstset{language=[dialect]language, columns=fullflexible, keepspaces=true}</w:t>
-      </w:r>
-      <w:r>
-        <w:t xml:space="preserve"> </w:t>
-      </w:r>
-      <w:r>
-        <w:t xml:space="preserve">before each listing where the language changes. For more details see the</w:t>
+        <w:t xml:space="preserve">Authors can then insert citations to this key throughout their document, using different styles of citation. Citations are generated using the</w:t>
       </w:r>
       <w:r>
         <w:t xml:space="preserve"> </w:t>
@@ -2382,104 +2823,6 @@
         <w:rPr>
           <w:i/>
         </w:rPr>
-        <w:t xml:space="preserve">lstlisting</w:t>
-      </w:r>
-      <w:r>
-        <w:t xml:space="preserve"> </w:t>
-      </w:r>
-      <w:r>
-        <w:t xml:space="preserve">package documentation.</w:t>
-      </w:r>
-    </w:p>
-    <w:p>
-      <w:pPr>
-        <w:pStyle w:val="Heading3"/>
-      </w:pPr>
-      <w:bookmarkStart w:id="36" w:name="Sec:Citations"/>
-      <w:r>
-        <w:t xml:space="preserve">Citations</w:t>
-      </w:r>
-      <w:bookmarkEnd w:id="36"/>
-    </w:p>
-    <w:p>
-      <w:pPr>
-        <w:pStyle w:val="FirstParagraph"/>
-      </w:pPr>
-      <w:r>
-        <w:t xml:space="preserve">Use</w:t>
-      </w:r>
-      <w:r>
-        <w:t xml:space="preserve"> </w:t>
-      </w:r>
-      <w:r>
-        <w:rPr>
-          <w:rStyle w:val="VerbatimChar"/>
-        </w:rPr>
-        <w:t xml:space="preserve">bibtex</w:t>
-      </w:r>
-      <w:r>
-        <w:t xml:space="preserve"> </w:t>
-      </w:r>
-      <w:r>
-        <w:t xml:space="preserve">to organize references and store them in a single file (e.g.</w:t>
-      </w:r>
-      <w:r>
-        <w:t xml:space="preserve"> </w:t>
-      </w:r>
-      <w:r>
-        <w:rPr>
-          <w:rStyle w:val="VerbatimChar"/>
-        </w:rPr>
-        <w:t xml:space="preserve">/Documents/bibliography/bibliography.bib</w:t>
-      </w:r>
-      <w:r>
-        <w:t xml:space="preserve">). The bibliography will then contain entries with</w:t>
-      </w:r>
-      <w:r>
-        <w:t xml:space="preserve"> </w:t>
-      </w:r>
-      <w:r>
-        <w:t xml:space="preserve">‘</w:t>
-      </w:r>
-      <w:r>
-        <w:t xml:space="preserve">keys</w:t>
-      </w:r>
-      <w:r>
-        <w:t xml:space="preserve">’</w:t>
-      </w:r>
-      <w:r>
-        <w:t xml:space="preserve"> </w:t>
-      </w:r>
-      <w:r>
-        <w:t xml:space="preserve">for each source, like</w:t>
-      </w:r>
-      <w:r>
-        <w:t xml:space="preserve"> </w:t>
-      </w:r>
-      <w:r>
-        <w:rPr>
-          <w:rStyle w:val="VerbatimChar"/>
-        </w:rPr>
-        <w:t xml:space="preserve">Lamport_1986_a</w:t>
-      </w:r>
-      <w:r>
-        <w:t xml:space="preserve">.</w:t>
-      </w:r>
-    </w:p>
-    <w:p>
-      <w:pPr>
-        <w:pStyle w:val="BodyText"/>
-      </w:pPr>
-      <w:r>
-        <w:t xml:space="preserve">Authors can then insert citations to this key throughout their document, using different styles of citation. Citations are generated using the</w:t>
-      </w:r>
-      <w:r>
-        <w:t xml:space="preserve"> </w:t>
-      </w:r>
-      <w:r>
-        <w:rPr>
-          <w:rStyle w:val="VerbatimChar"/>
-        </w:rPr>
         <w:t xml:space="preserve">biblatex</w:t>
       </w:r>
       <w:r>
@@ -2493,7 +2836,7 @@
       </w:r>
       <w:r>
         <w:rPr>
-          <w:rStyle w:val="VerbatimChar"/>
+          <w:i/>
         </w:rPr>
         <w:t xml:space="preserve">biblatex</w:t>
       </w:r>
@@ -2507,7 +2850,7 @@
     <w:p>
       <w:pPr>
         <w:numPr>
-          <w:numId w:val="1003"/>
+          <w:numId w:val="1002"/>
           <w:ilvl w:val="0"/>
         </w:numPr>
       </w:pPr>
@@ -2533,7 +2876,7 @@
     <w:p>
       <w:pPr>
         <w:numPr>
-          <w:numId w:val="1003"/>
+          <w:numId w:val="1002"/>
           <w:ilvl w:val="0"/>
         </w:numPr>
       </w:pPr>
@@ -2559,7 +2902,7 @@
     <w:p>
       <w:pPr>
         <w:numPr>
-          <w:numId w:val="1003"/>
+          <w:numId w:val="1002"/>
           <w:ilvl w:val="0"/>
         </w:numPr>
       </w:pPr>
@@ -2592,7 +2935,7 @@
       <w:r>
         <w:t xml:space="preserve"> </w:t>
       </w:r>
-      <w:hyperlink r:id="rId37">
+      <w:hyperlink r:id="rId41">
         <w:r>
           <w:rPr>
             <w:rStyle w:val="Hyperlink"/>
@@ -2694,7 +3037,15 @@
         <w:t xml:space="preserve"> </w:t>
       </w:r>
       <w:r>
-        <w:t xml:space="preserve">. Any unknown publication types will be formatted using the</w:t>
+        <w:t xml:space="preserve">.</w:t>
+      </w:r>
+    </w:p>
+    <w:p>
+      <w:pPr>
+        <w:pStyle w:val="BodyText"/>
+      </w:pPr>
+      <w:r>
+        <w:t xml:space="preserve">Any unknown publication types will be formatted using the</w:t>
       </w:r>
       <w:r>
         <w:t xml:space="preserve"> </w:t>
@@ -2712,18 +3063,33 @@
         <w:t xml:space="preserve"> </w:t>
       </w:r>
       <w:r>
-        <w:t xml:space="preserve">type.</w:t>
-      </w:r>
-    </w:p>
-    <w:p>
-      <w:pPr>
-        <w:pStyle w:val="Heading3"/>
-      </w:pPr>
-      <w:bookmarkStart w:id="38" w:name="Sec:Bibliographies"/>
+        <w:t xml:space="preserve">type when you are using the</w:t>
+      </w:r>
+      <w:r>
+        <w:t xml:space="preserve"> </w:t>
+      </w:r>
+      <w:r>
+        <w:rPr>
+          <w:i/>
+        </w:rPr>
+        <w:t xml:space="preserve">Corporate*.cls</w:t>
+      </w:r>
+      <w:r>
+        <w:t xml:space="preserve"> </w:t>
+      </w:r>
+      <w:r>
+        <w:t xml:space="preserve">classes.</w:t>
+      </w:r>
+    </w:p>
+    <w:p>
+      <w:pPr>
+        <w:pStyle w:val="Heading2"/>
+      </w:pPr>
+      <w:bookmarkStart w:id="42" w:name="Sec:Bibliographies"/>
       <w:r>
         <w:t xml:space="preserve">Bibliographies</w:t>
       </w:r>
-      <w:bookmarkEnd w:id="38"/>
+      <w:bookmarkEnd w:id="42"/>
     </w:p>
     <w:p>
       <w:pPr>
@@ -2867,13 +3233,13 @@
     </w:p>
     <w:p>
       <w:pPr>
-        <w:pStyle w:val="Heading3"/>
-      </w:pPr>
-      <w:bookmarkStart w:id="39" w:name="footnotes"/>
+        <w:pStyle w:val="Heading2"/>
+      </w:pPr>
+      <w:bookmarkStart w:id="43" w:name="footnotes"/>
       <w:r>
         <w:t xml:space="preserve">Footnotes</w:t>
       </w:r>
-      <w:bookmarkEnd w:id="39"/>
+      <w:bookmarkEnd w:id="43"/>
     </w:p>
     <w:p>
       <w:pPr>
@@ -2901,7 +3267,7 @@
         <w:rPr>
           <w:rStyle w:val="FootnoteReference"/>
         </w:rPr>
-        <w:footnoteReference w:id="40"/>
+        <w:footnoteReference w:id="44"/>
       </w:r>
       <w:r>
         <w:t xml:space="preserve">. Footnotes are numbered in the main matter</w:t>
@@ -2910,40 +3276,60 @@
         <w:rPr>
           <w:rStyle w:val="FootnoteReference"/>
         </w:rPr>
-        <w:footnoteReference w:id="41"/>
-      </w:r>
-      <w:r>
-        <w:t xml:space="preserve">, and use daggers, etc instead of numers in the appendices.</w:t>
+        <w:footnoteReference w:id="45"/>
+      </w:r>
+      <w:r>
+        <w:t xml:space="preserve">. In the appendices symbols are used instead.</w:t>
       </w:r>
     </w:p>
     <w:p>
       <w:pPr>
         <w:pStyle w:val="Heading2"/>
       </w:pPr>
-      <w:bookmarkStart w:id="42" w:name="sec:FileStructure"/>
-      <w:r>
-        <w:t xml:space="preserve">Creating a file structure</w:t>
-      </w:r>
-      <w:bookmarkEnd w:id="42"/>
-    </w:p>
-    <w:p>
-      <w:pPr>
-        <w:pStyle w:val="FirstParagraph"/>
-      </w:pPr>
-      <w:r>
-        <w:t xml:space="preserve">Your main file should be called</w:t>
-      </w:r>
-      <w:r>
-        <w:t xml:space="preserve"> </w:t>
-      </w:r>
-      <w:r>
-        <w:rPr>
-          <w:i/>
-        </w:rPr>
-        <w:t xml:space="preserve">main.tex</w:t>
-      </w:r>
-      <w:r>
-        <w:t xml:space="preserve">. This helps editors and coauthors identify where to start. Then, use</w:t>
+      <w:bookmarkStart w:id="46" w:name="best-practice-in-writing-a-document-in-latex"/>
+      <w:r>
+        <w:t xml:space="preserve">Best practice in writing a document in LaTeX</w:t>
+      </w:r>
+      <w:bookmarkEnd w:id="46"/>
+    </w:p>
+    <w:p>
+      <w:pPr>
+        <w:pStyle w:val="DefinitionTerm"/>
+      </w:pPr>
+      <w:r>
+        <w:t xml:space="preserve">Create a structure before you get too far.</w:t>
+      </w:r>
+    </w:p>
+    <w:p>
+      <w:pPr>
+        <w:pStyle w:val="Definition"/>
+      </w:pPr>
+      <w:r>
+        <w:t xml:space="preserve">Authors will find it easier to write documents and make changes if they separate the content of the document from the structure.</w:t>
+      </w:r>
+    </w:p>
+    <w:p>
+      <w:pPr>
+        <w:pStyle w:val="Definition"/>
+        <w:numPr>
+          <w:numId w:val="1003"/>
+          <w:ilvl w:val="0"/>
+        </w:numPr>
+      </w:pPr>
+      <w:r>
+        <w:t xml:space="preserve">Each new LaTeX document should be placed in it’s own directory.</w:t>
+      </w:r>
+    </w:p>
+    <w:p>
+      <w:pPr>
+        <w:pStyle w:val="Definition"/>
+        <w:numPr>
+          <w:numId w:val="1003"/>
+          <w:ilvl w:val="0"/>
+        </w:numPr>
+      </w:pPr>
+      <w:r>
+        <w:t xml:space="preserve">Create a main LaTeX file that just contains the preamble, custom commands and uses</w:t>
       </w:r>
       <w:r>
         <w:t xml:space="preserve"> </w:t>
@@ -2958,149 +3344,74 @@
         <w:t xml:space="preserve"> </w:t>
       </w:r>
       <w:r>
-        <w:t xml:space="preserve">to import other files into your main file at compilation.</w:t>
-      </w:r>
-    </w:p>
-    <w:p>
-      <w:pPr>
-        <w:pStyle w:val="BodyText"/>
-      </w:pPr>
-      <w:r>
-        <w:t xml:space="preserve">For example, each of the chapters in this report is in separate files, called</w:t>
-      </w:r>
-      <w:r>
-        <w:t xml:space="preserve"> </w:t>
-      </w:r>
-      <w:r>
-        <w:rPr>
-          <w:i/>
-        </w:rPr>
-        <w:t xml:space="preserve">WhatIsLatex</w:t>
-      </w:r>
-      <w:r>
-        <w:t xml:space="preserve"> </w:t>
-      </w:r>
-      <w:r>
-        <w:t xml:space="preserve">(Chapter 1),</w:t>
-      </w:r>
-      <w:r>
-        <w:t xml:space="preserve"> </w:t>
-      </w:r>
-      <w:r>
-        <w:rPr>
-          <w:i/>
-        </w:rPr>
-        <w:t xml:space="preserve">LatexForDocs</w:t>
-      </w:r>
-      <w:r>
-        <w:t xml:space="preserve"> </w:t>
-      </w:r>
-      <w:r>
-        <w:t xml:space="preserve">(Chapter 2), and so-on. In the example available on Github, they are stored in the</w:t>
-      </w:r>
-      <w:r>
-        <w:t xml:space="preserve"> </w:t>
-      </w:r>
-      <w:r>
-        <w:rPr>
-          <w:i/>
-        </w:rPr>
-        <w:t xml:space="preserve">files</w:t>
-      </w:r>
-      <w:r>
-        <w:t xml:space="preserve"> </w:t>
-      </w:r>
-      <w:r>
-        <w:t xml:space="preserve">directory.</w:t>
-      </w:r>
-      <w:r>
-        <w:t xml:space="preserve"> </w:t>
-      </w:r>
-      <w:r>
-        <w:rPr>
-          <w:i/>
-        </w:rPr>
-        <w:t xml:space="preserve">main.tex</w:t>
-      </w:r>
-      <w:r>
-        <w:t xml:space="preserve"> </w:t>
-      </w:r>
-      <w:r>
-        <w:t xml:space="preserve">then looks like this:</w:t>
-      </w:r>
-    </w:p>
-    <w:p>
-      <w:pPr>
-        <w:pStyle w:val="SourceCode"/>
-      </w:pPr>
-      <w:r>
-        <w:rPr>
-          <w:rStyle w:val="VerbatimChar"/>
-        </w:rPr>
-        <w:t xml:space="preserve">...</w:t>
-      </w:r>
-      <w:r>
-        <w:br w:type="textWrapping"/>
-      </w:r>
-      <w:r>
-        <w:rPr>
-          <w:rStyle w:val="VerbatimChar"/>
-        </w:rPr>
-        <w:t xml:space="preserve">\begin{document}</w:t>
-      </w:r>
-      <w:r>
-        <w:br w:type="textWrapping"/>
-      </w:r>
-      <w:r>
-        <w:rPr>
-          <w:rStyle w:val="VerbatimChar"/>
-        </w:rPr>
-        <w:t xml:space="preserve">% content</w:t>
-      </w:r>
-      <w:r>
-        <w:br w:type="textWrapping"/>
-      </w:r>
-      <w:r>
-        <w:rPr>
-          <w:rStyle w:val="VerbatimChar"/>
-        </w:rPr>
-        <w:t xml:space="preserve">\input{files/WhatIsLatex}</w:t>
-      </w:r>
-      <w:r>
-        <w:br w:type="textWrapping"/>
-      </w:r>
-      <w:r>
-        <w:rPr>
-          <w:rStyle w:val="VerbatimChar"/>
-        </w:rPr>
-        <w:t xml:space="preserve">\input{files/LatexForDocs}</w:t>
-      </w:r>
-      <w:r>
-        <w:br w:type="textWrapping"/>
-      </w:r>
-      <w:r>
-        <w:rPr>
-          <w:rStyle w:val="VerbatimChar"/>
-        </w:rPr>
-        <w:t xml:space="preserve">...</w:t>
-      </w:r>
-    </w:p>
-    <w:p>
-      <w:pPr>
-        <w:pStyle w:val="Heading2"/>
-      </w:pPr>
-      <w:bookmarkStart w:id="43" w:name="best-practice-in-writing-a-document-in-latex"/>
-      <w:r>
-        <w:t xml:space="preserve">Best practice in writing a document in LaTeX</w:t>
-      </w:r>
-      <w:bookmarkEnd w:id="43"/>
+        <w:t xml:space="preserve">to call the content. See Section</w:t>
+      </w:r>
+      <w:r>
+        <w:t xml:space="preserve"> </w:t>
+      </w:r>
+      <w:hyperlink w:anchor="sec:FileStructure">
+        <w:r>
+          <w:rPr>
+            <w:rStyle w:val="Hyperlink"/>
+          </w:rPr>
+          <w:t xml:space="preserve">2.4</w:t>
+        </w:r>
+      </w:hyperlink>
+      <w:r>
+        <w:t xml:space="preserve"> </w:t>
+      </w:r>
+      <w:r>
+        <w:t xml:space="preserve">for an example where each</w:t>
+      </w:r>
+      <w:r>
+        <w:t xml:space="preserve"> </w:t>
+      </w:r>
+      <w:r>
+        <w:rPr>
+          <w:rStyle w:val="VerbatimChar"/>
+        </w:rPr>
+        <w:t xml:space="preserve">chapter</w:t>
+      </w:r>
+      <w:r>
+        <w:t xml:space="preserve"> </w:t>
+      </w:r>
+      <w:r>
+        <w:t xml:space="preserve">is contained in its own file. In an article, each</w:t>
+      </w:r>
+      <w:r>
+        <w:t xml:space="preserve"> </w:t>
+      </w:r>
+      <w:r>
+        <w:rPr>
+          <w:rStyle w:val="VerbatimChar"/>
+        </w:rPr>
+        <w:t xml:space="preserve">section</w:t>
+      </w:r>
+      <w:r>
+        <w:t xml:space="preserve"> </w:t>
+      </w:r>
+      <w:r>
+        <w:t xml:space="preserve">could be contained in its own file.</w:t>
+      </w:r>
+    </w:p>
+    <w:p>
+      <w:pPr>
+        <w:pStyle w:val="Definition"/>
+        <w:numPr>
+          <w:numId w:val="1003"/>
+          <w:ilvl w:val="0"/>
+        </w:numPr>
+      </w:pPr>
+      <w:r>
+        <w:t xml:space="preserve">Keep the number of packages used to a minimum. Not all packages can be used as they lack compatibility.</w:t>
+      </w:r>
     </w:p>
     <w:p>
       <w:pPr>
         <w:pStyle w:val="DefinitionTerm"/>
       </w:pPr>
       <w:r>
-        <w:t xml:space="preserve">Create a structure before you get too far.</w:t>
+        <w:t xml:space="preserve">Focus on content, not appearance.</w:t>
       </w:r>
     </w:p>
     <w:p>
@@ -3108,7 +3419,7 @@
         <w:pStyle w:val="Definition"/>
       </w:pPr>
       <w:r>
-        <w:t xml:space="preserve">Authors will find it easier to write documents and make changes if they separate the content of the document from the structure.</w:t>
+        <w:t xml:space="preserve">Don’t spend hours trying to adjust fonts, headers or spacing between lines.</w:t>
       </w:r>
     </w:p>
     <w:p>
@@ -3120,7 +3431,22 @@
         </w:numPr>
       </w:pPr>
       <w:r>
-        <w:t xml:space="preserve">Each new LaTeX document should be placed in it’s own directory.</w:t>
+        <w:t xml:space="preserve">Don’t use</w:t>
+      </w:r>
+      <w:r>
+        <w:t xml:space="preserve"> </w:t>
+      </w:r>
+      <w:r>
+        <w:rPr>
+          <w:rStyle w:val="VerbatimChar"/>
+        </w:rPr>
+        <w:t xml:space="preserve">\clearpage{}</w:t>
+      </w:r>
+      <w:r>
+        <w:t xml:space="preserve"> </w:t>
+      </w:r>
+      <w:r>
+        <w:t xml:space="preserve">or other commands to push material around. LaTeX is designed to handle that.</w:t>
       </w:r>
     </w:p>
     <w:p>
@@ -3132,69 +3458,7 @@
         </w:numPr>
       </w:pPr>
       <w:r>
-        <w:t xml:space="preserve">Create a main LaTeX file that just contains the preamble, custom commands and uses</w:t>
-      </w:r>
-      <w:r>
-        <w:t xml:space="preserve"> </w:t>
-      </w:r>
-      <w:r>
-        <w:rPr>
-          <w:rStyle w:val="VerbatimChar"/>
-        </w:rPr>
-        <w:t xml:space="preserve">\input{}</w:t>
-      </w:r>
-      <w:r>
-        <w:t xml:space="preserve"> </w:t>
-      </w:r>
-      <w:r>
-        <w:t xml:space="preserve">to call the content. See Section</w:t>
-      </w:r>
-      <w:r>
-        <w:t xml:space="preserve"> </w:t>
-      </w:r>
-      <w:hyperlink w:anchor="sec:FileStructure">
-        <w:r>
-          <w:rPr>
-            <w:rStyle w:val="Hyperlink"/>
-          </w:rPr>
-          <w:t xml:space="preserve">2.3</w:t>
-        </w:r>
-      </w:hyperlink>
-      <w:r>
-        <w:t xml:space="preserve"> </w:t>
-      </w:r>
-      <w:r>
-        <w:t xml:space="preserve">for an example where each</w:t>
-      </w:r>
-      <w:r>
-        <w:t xml:space="preserve"> </w:t>
-      </w:r>
-      <w:r>
-        <w:rPr>
-          <w:rStyle w:val="VerbatimChar"/>
-        </w:rPr>
-        <w:t xml:space="preserve">chapter</w:t>
-      </w:r>
-      <w:r>
-        <w:t xml:space="preserve"> </w:t>
-      </w:r>
-      <w:r>
-        <w:t xml:space="preserve">is contained in its own file. In an article, each</w:t>
-      </w:r>
-      <w:r>
-        <w:t xml:space="preserve"> </w:t>
-      </w:r>
-      <w:r>
-        <w:rPr>
-          <w:rStyle w:val="VerbatimChar"/>
-        </w:rPr>
-        <w:t xml:space="preserve">section</w:t>
-      </w:r>
-      <w:r>
-        <w:t xml:space="preserve"> </w:t>
-      </w:r>
-      <w:r>
-        <w:t xml:space="preserve">could be contained in its own file.</w:t>
+        <w:t xml:space="preserve">Resist the temptation to add or subtract space, change lengths or do other things to modify the layout.</w:t>
       </w:r>
     </w:p>
     <w:p>
@@ -3206,73 +3470,6 @@
         </w:numPr>
       </w:pPr>
       <w:r>
-        <w:t xml:space="preserve">Keep the number of packages used to a minimum. Not all packages can be used as they lack compatibility.</w:t>
-      </w:r>
-    </w:p>
-    <w:p>
-      <w:pPr>
-        <w:pStyle w:val="DefinitionTerm"/>
-      </w:pPr>
-      <w:r>
-        <w:t xml:space="preserve">Focus on content, not appearance.</w:t>
-      </w:r>
-    </w:p>
-    <w:p>
-      <w:pPr>
-        <w:pStyle w:val="Definition"/>
-      </w:pPr>
-      <w:r>
-        <w:t xml:space="preserve">Don’t spend hours trying to adjust fonts, headers or spacing between lines.</w:t>
-      </w:r>
-    </w:p>
-    <w:p>
-      <w:pPr>
-        <w:pStyle w:val="Definition"/>
-        <w:numPr>
-          <w:numId w:val="1005"/>
-          <w:ilvl w:val="0"/>
-        </w:numPr>
-      </w:pPr>
-      <w:r>
-        <w:t xml:space="preserve">Don’t throw in lots of</w:t>
-      </w:r>
-      <w:r>
-        <w:t xml:space="preserve"> </w:t>
-      </w:r>
-      <w:r>
-        <w:rPr>
-          <w:rStyle w:val="VerbatimChar"/>
-        </w:rPr>
-        <w:t xml:space="preserve">\clearpage{}</w:t>
-      </w:r>
-      <w:r>
-        <w:t xml:space="preserve"> </w:t>
-      </w:r>
-      <w:r>
-        <w:t xml:space="preserve">or other commands to push material around. LaTeX is designed to handle that.</w:t>
-      </w:r>
-    </w:p>
-    <w:p>
-      <w:pPr>
-        <w:pStyle w:val="Definition"/>
-        <w:numPr>
-          <w:numId w:val="1005"/>
-          <w:ilvl w:val="0"/>
-        </w:numPr>
-      </w:pPr>
-      <w:r>
-        <w:t xml:space="preserve">Resist the temptation to add or subtract space, change lengths or do other things to modify the layout.</w:t>
-      </w:r>
-    </w:p>
-    <w:p>
-      <w:pPr>
-        <w:pStyle w:val="Definition"/>
-        <w:numPr>
-          <w:numId w:val="1005"/>
-          <w:ilvl w:val="0"/>
-        </w:numPr>
-      </w:pPr>
-      <w:r>
         <w:t xml:space="preserve">Write!</w:t>
       </w:r>
     </w:p>
@@ -3280,11 +3477,11 @@
       <w:pPr>
         <w:pStyle w:val="Heading1"/>
       </w:pPr>
-      <w:bookmarkStart w:id="44" w:name="sec:PDFPrep"/>
+      <w:bookmarkStart w:id="47" w:name="sec:PDFPrep"/>
       <w:r>
         <w:t xml:space="preserve">Preparing an Accessible PDF from LaTeX</w:t>
       </w:r>
-      <w:bookmarkEnd w:id="44"/>
+      <w:bookmarkEnd w:id="47"/>
     </w:p>
     <w:p>
       <w:pPr>
@@ -3298,11 +3495,11 @@
       <w:pPr>
         <w:pStyle w:val="Heading2"/>
       </w:pPr>
-      <w:bookmarkStart w:id="45" w:name="sec:PDFPrep_Tagging"/>
+      <w:bookmarkStart w:id="48" w:name="sec:PDFPrep_Tagging"/>
       <w:r>
         <w:t xml:space="preserve">PDF tagging</w:t>
       </w:r>
-      <w:bookmarkEnd w:id="45"/>
+      <w:bookmarkEnd w:id="48"/>
     </w:p>
     <w:p>
       <w:pPr>
@@ -3315,7 +3512,7 @@
         <w:rPr>
           <w:rStyle w:val="FootnoteReference"/>
         </w:rPr>
-        <w:footnoteReference w:id="46"/>
+        <w:footnoteReference w:id="49"/>
       </w:r>
       <w:r>
         <w:t xml:space="preserve">.</w:t>
@@ -3326,26 +3523,82 @@
         <w:pStyle w:val="BodyText"/>
       </w:pPr>
       <w:r>
-        <w:t xml:space="preserve">LaTeX does not prepare a structured PDF document directly.</w:t>
-      </w:r>
-    </w:p>
-    <w:p>
-      <w:pPr>
-        <w:pStyle w:val="BodyText"/>
-      </w:pPr>
-      <w:r>
-        <w:t xml:space="preserve">At this time tags cannot be added reliably within LaTeX. Instead, they should be added after the PDF is compiled using a PDF editor such as Adobe’s Acrobat Pro.</w:t>
+        <w:t xml:space="preserve">The</w:t>
+      </w:r>
+      <w:r>
+        <w:t xml:space="preserve"> </w:t>
+      </w:r>
+      <w:r>
+        <w:rPr>
+          <w:i/>
+        </w:rPr>
+        <w:t xml:space="preserve">accessibility</w:t>
+      </w:r>
+      <w:r>
+        <w:t xml:space="preserve"> </w:t>
+      </w:r>
+      <w:r>
+        <w:t xml:space="preserve">package can be used to add tags to a LaTeX document. This package is called by choosing the</w:t>
+      </w:r>
+      <w:r>
+        <w:t xml:space="preserve"> </w:t>
+      </w:r>
+      <w:r>
+        <w:rPr>
+          <w:i/>
+        </w:rPr>
+        <w:t xml:space="preserve">tagged</w:t>
+      </w:r>
+      <w:r>
+        <w:t xml:space="preserve"> </w:t>
+      </w:r>
+      <w:r>
+        <w:t xml:space="preserve">option when calling the</w:t>
+      </w:r>
+      <w:r>
+        <w:t xml:space="preserve"> </w:t>
+      </w:r>
+      <w:r>
+        <w:rPr>
+          <w:i/>
+        </w:rPr>
+        <w:t xml:space="preserve">Corporate*.cls</w:t>
+      </w:r>
+      <w:r>
+        <w:t xml:space="preserve"> </w:t>
+      </w:r>
+      <w:r>
+        <w:t xml:space="preserve">document class:</w:t>
+      </w:r>
+    </w:p>
+    <w:p>
+      <w:pPr>
+        <w:pStyle w:val="SourceCode"/>
+      </w:pPr>
+      <w:r>
+        <w:rPr>
+          <w:rStyle w:val="VerbatimChar"/>
+        </w:rPr>
+        <w:t xml:space="preserve">\documentclass[option 1, ..., tagged]{CorporateArticle}</w:t>
+      </w:r>
+    </w:p>
+    <w:p>
+      <w:pPr>
+        <w:pStyle w:val="FirstParagraph"/>
+      </w:pPr>
+      <w:r>
+        <w:t xml:space="preserve">Tags do not always work reliably. It may be easier to add them after the PDF is compiled using a PDF editor such as Adobe’s Acrobat Pro.</w:t>
       </w:r>
     </w:p>
     <w:p>
       <w:pPr>
         <w:pStyle w:val="Heading2"/>
       </w:pPr>
-      <w:bookmarkStart w:id="47" w:name="sec:PDFPrep_AltText"/>
+      <w:bookmarkStart w:id="50" w:name="sec:PDFPrep_AltText"/>
       <w:r>
         <w:t xml:space="preserve">Alternative text</w:t>
       </w:r>
-      <w:bookmarkEnd w:id="47"/>
+      <w:bookmarkEnd w:id="50"/>
     </w:p>
     <w:p>
       <w:pPr>
@@ -3486,11 +3739,11 @@
       <w:pPr>
         <w:pStyle w:val="Heading2"/>
       </w:pPr>
-      <w:bookmarkStart w:id="48" w:name="sec:PDFPrep_EmbeddedFonts"/>
+      <w:bookmarkStart w:id="51" w:name="sec:PDFPrep_EmbeddedFonts"/>
       <w:r>
         <w:t xml:space="preserve">Embedded fonts</w:t>
       </w:r>
-      <w:bookmarkEnd w:id="48"/>
+      <w:bookmarkEnd w:id="51"/>
     </w:p>
     <w:p>
       <w:pPr>
@@ -3625,11 +3878,101 @@
       <w:pPr>
         <w:pStyle w:val="Heading1"/>
       </w:pPr>
-      <w:bookmarkStart w:id="49" w:name="acknowledgments"/>
+      <w:bookmarkStart w:id="52" w:name="sec:Export"/>
+      <w:r>
+        <w:t xml:space="preserve">Exporting LaTeX into other formats</w:t>
+      </w:r>
+      <w:bookmarkEnd w:id="52"/>
+    </w:p>
+    <w:p>
+      <w:pPr>
+        <w:pStyle w:val="FirstParagraph"/>
+      </w:pPr>
+      <w:r>
+        <w:t xml:space="preserve">LateX source files are usually converted into PDF files. But, they can be converted into other formats for easier editing or for publishing to the internet.</w:t>
+      </w:r>
+    </w:p>
+    <w:p>
+      <w:pPr>
+        <w:pStyle w:val="BodyText"/>
+      </w:pPr>
+      <w:r>
+        <w:t xml:space="preserve">The best approach to exporting LaTeX documents is to use</w:t>
+      </w:r>
+      <w:r>
+        <w:t xml:space="preserve"> </w:t>
+      </w:r>
+      <w:r>
+        <w:rPr>
+          <w:i/>
+        </w:rPr>
+        <w:t xml:space="preserve">Pandoc</w:t>
+      </w:r>
+      <w:r>
+        <w:t xml:space="preserve"> </w:t>
+      </w:r>
+      <w:r>
+        <w:t xml:space="preserve">to parse the .tex source and reformat it for other uses.</w:t>
+      </w:r>
+    </w:p>
+    <w:p>
+      <w:pPr>
+        <w:pStyle w:val="BodyText"/>
+      </w:pPr>
+      <w:r>
+        <w:t xml:space="preserve">Pandoc is an open-source program that you have to install. Details can be found at</w:t>
+      </w:r>
+      <w:r>
+        <w:t xml:space="preserve"> </w:t>
+      </w:r>
+      <w:hyperlink r:id="rId53">
+        <w:r>
+          <w:rPr>
+            <w:rStyle w:val="Hyperlink"/>
+          </w:rPr>
+          <w:t xml:space="preserve">https://pandoc.org/</w:t>
+        </w:r>
+      </w:hyperlink>
+      <w:r>
+        <w:t xml:space="preserve">.</w:t>
+      </w:r>
+    </w:p>
+    <w:p>
+      <w:pPr>
+        <w:pStyle w:val="BodyText"/>
+      </w:pPr>
+      <w:r>
+        <w:t xml:space="preserve">Pandoc is called from the command line / terminal of your computer:</w:t>
+      </w:r>
+    </w:p>
+    <w:p>
+      <w:pPr>
+        <w:pStyle w:val="SourceCode"/>
+      </w:pPr>
+      <w:r>
+        <w:rPr>
+          <w:rStyle w:val="VerbatimChar"/>
+        </w:rPr>
+        <w:t xml:space="preserve">pandoc -s ArticleMain.tex -o pandocDemo.docx</w:t>
+      </w:r>
+    </w:p>
+    <w:p>
+      <w:pPr>
+        <w:pStyle w:val="FirstParagraph"/>
+      </w:pPr>
+      <w:r>
+        <w:t xml:space="preserve">An example.docx file generated using pandoc 2.03 is included in the CorporateArticle directory of this repository.</w:t>
+      </w:r>
+    </w:p>
+    <w:p>
+      <w:pPr>
+        <w:pStyle w:val="Heading1"/>
+      </w:pPr>
+      <w:bookmarkStart w:id="54" w:name="acknowledgments"/>
       <w:r>
         <w:t xml:space="preserve">Acknowledgments</w:t>
       </w:r>
-      <w:bookmarkEnd w:id="49"/>
+      <w:bookmarkEnd w:id="54"/>
     </w:p>
     <w:p>
       <w:pPr>
@@ -3665,21 +4008,21 @@
       <w:pPr>
         <w:pStyle w:val="BodyText"/>
       </w:pPr>
-      <w:bookmarkStart w:id="50" w:name="sec:TheBibliography"/>
+      <w:bookmarkStart w:id="55" w:name="sec:TheBibliography"/>
       <w:r>
         <w:t xml:space="preserve">[sec:TheBibliography]</w:t>
       </w:r>
-      <w:bookmarkEnd w:id="50"/>
+      <w:bookmarkEnd w:id="55"/>
     </w:p>
     <w:p>
       <w:pPr>
         <w:pStyle w:val="Heading1"/>
       </w:pPr>
-      <w:bookmarkStart w:id="51" w:name="how-to-use-appendices"/>
+      <w:bookmarkStart w:id="56" w:name="how-to-use-appendices"/>
       <w:r>
         <w:t xml:space="preserve">How to Use Appendices</w:t>
       </w:r>
-      <w:bookmarkEnd w:id="51"/>
+      <w:bookmarkEnd w:id="56"/>
     </w:p>
     <w:p>
       <w:pPr>
@@ -3708,11 +4051,11 @@
       <w:pPr>
         <w:pStyle w:val="Heading2"/>
       </w:pPr>
-      <w:bookmarkStart w:id="52" w:name="how-to-switch-to-appendixes"/>
+      <w:bookmarkStart w:id="57" w:name="how-to-switch-to-appendixes"/>
       <w:r>
         <w:t xml:space="preserve">How to switch to appendixes</w:t>
       </w:r>
-      <w:bookmarkEnd w:id="52"/>
+      <w:bookmarkEnd w:id="57"/>
     </w:p>
     <w:p>
       <w:pPr>
@@ -3734,7 +4077,22 @@
         <w:t xml:space="preserve"> </w:t>
       </w:r>
       <w:r>
-        <w:t xml:space="preserve">command:</w:t>
+        <w:t xml:space="preserve">command in your source</w:t>
+      </w:r>
+      <w:r>
+        <w:t xml:space="preserve"> </w:t>
+      </w:r>
+      <w:r>
+        <w:rPr>
+          <w:i/>
+        </w:rPr>
+        <w:t xml:space="preserve">.tex</w:t>
+      </w:r>
+      <w:r>
+        <w:t xml:space="preserve"> </w:t>
+      </w:r>
+      <w:r>
+        <w:t xml:space="preserve">file:</w:t>
       </w:r>
     </w:p>
     <w:p>
@@ -3770,11 +4128,11 @@
       <w:pPr>
         <w:pStyle w:val="Heading2"/>
       </w:pPr>
-      <w:bookmarkStart w:id="53" w:name="changes-to-figure-table-and-footnote-numbering"/>
+      <w:bookmarkStart w:id="58" w:name="changes-to-figure-table-and-footnote-numbering"/>
       <w:r>
         <w:t xml:space="preserve">Changes to Figure, Table, and Footnote Numbering</w:t>
       </w:r>
-      <w:bookmarkEnd w:id="53"/>
+      <w:bookmarkEnd w:id="58"/>
     </w:p>
     <w:p>
       <w:pPr>
@@ -4053,7 +4411,7 @@
         <w:rPr>
           <w:rStyle w:val="FootnoteReference"/>
         </w:rPr>
-        <w:footnoteReference w:id="54"/>
+        <w:footnoteReference w:id="59"/>
       </w:r>
       <w:r>
         <w:t xml:space="preserve">.</w:t>
@@ -4084,7 +4442,7 @@
       </w:r>
     </w:p>
   </w:footnote>
-  <w:footnote w:id="40">
+  <w:footnote w:id="44">
     <w:p>
       <w:pPr>
         <w:pStyle w:val="FootnoteText"/>
@@ -4103,7 +4461,7 @@
       </w:r>
     </w:p>
   </w:footnote>
-  <w:footnote w:id="41">
+  <w:footnote w:id="45">
     <w:p>
       <w:pPr>
         <w:pStyle w:val="FootnoteText"/>
@@ -4118,11 +4476,26 @@
         <w:t xml:space="preserve"> </w:t>
       </w:r>
       <w:r>
-        <w:t xml:space="preserve">and like this as well</w:t>
+        <w:t xml:space="preserve">except in the</w:t>
+      </w:r>
+      <w:r>
+        <w:t xml:space="preserve"> </w:t>
+      </w:r>
+      <w:r>
+        <w:rPr>
+          <w:i/>
+        </w:rPr>
+        <w:t xml:space="preserve">CorporateCompact</w:t>
+      </w:r>
+      <w:r>
+        <w:t xml:space="preserve"> </w:t>
+      </w:r>
+      <w:r>
+        <w:t xml:space="preserve">class</w:t>
       </w:r>
     </w:p>
   </w:footnote>
-  <w:footnote w:id="46">
+  <w:footnote w:id="49">
     <w:p>
       <w:pPr>
         <w:pStyle w:val="FootnoteText"/>
@@ -4141,7 +4514,7 @@
       </w:r>
     </w:p>
   </w:footnote>
-  <w:footnote w:id="54">
+  <w:footnote w:id="59">
     <w:p>
       <w:pPr>
         <w:pStyle w:val="FootnoteText"/>
@@ -4166,7 +4539,7 @@
 <file path=word/numbering.xml><?xml version="1.0" encoding="utf-8"?>
 <w:numbering xmlns:w="http://schemas.openxmlformats.org/wordprocessingml/2006/main">
   <w:abstractNum w:abstractNumId="990">
-    <w:nsid w:val="6625cefb"/>
+    <w:nsid w:val="24fd778f"/>
     <w:multiLevelType w:val="multilevel"/>
     <w:lvl w:ilvl="0">
       <w:numFmt w:val="bullet"/>
@@ -4269,7 +4642,7 @@
     </w:lvl>
   </w:abstractNum>
   <w:abstractNum w:abstractNumId="99201">
-    <w:nsid w:val="5183aad6"/>
+    <w:nsid w:val="905b5313"/>
     <w:multiLevelType w:val="multilevel"/>
     <w:lvl w:ilvl="0">
       <w:start w:val="1"/>
@@ -4381,7 +4754,7 @@
     </w:lvl>
   </w:abstractNum>
   <w:abstractNum w:abstractNumId="991">
-    <w:nsid w:val="9676b29d"/>
+    <w:nsid w:val="c54e3e4d"/>
     <w:multiLevelType w:val="multilevel"/>
     <w:lvl w:ilvl="0">
       <w:numFmt w:val="bullet"/>
@@ -4517,6 +4890,9 @@
     </w:lvlOverride>
   </w:num>
   <w:num w:numId="1002">
+    <w:abstractNumId w:val="991"/>
+  </w:num>
+  <w:num w:numId="1003">
     <w:abstractNumId w:val="99201"/>
     <w:lvlOverride w:ilvl="0">
       <w:startOverride w:val="1"/>
@@ -4546,40 +4922,7 @@
       <w:startOverride w:val="1"/>
     </w:lvlOverride>
   </w:num>
-  <w:num w:numId="1003">
-    <w:abstractNumId w:val="991"/>
-  </w:num>
   <w:num w:numId="1004">
-    <w:abstractNumId w:val="99201"/>
-    <w:lvlOverride w:ilvl="0">
-      <w:startOverride w:val="1"/>
-    </w:lvlOverride>
-    <w:lvlOverride w:ilvl="1">
-      <w:startOverride w:val="1"/>
-    </w:lvlOverride>
-    <w:lvlOverride w:ilvl="2">
-      <w:startOverride w:val="1"/>
-    </w:lvlOverride>
-    <w:lvlOverride w:ilvl="3">
-      <w:startOverride w:val="1"/>
-    </w:lvlOverride>
-    <w:lvlOverride w:ilvl="4">
-      <w:startOverride w:val="1"/>
-    </w:lvlOverride>
-    <w:lvlOverride w:ilvl="5">
-      <w:startOverride w:val="1"/>
-    </w:lvlOverride>
-    <w:lvlOverride w:ilvl="6">
-      <w:startOverride w:val="1"/>
-    </w:lvlOverride>
-    <w:lvlOverride w:ilvl="7">
-      <w:startOverride w:val="1"/>
-    </w:lvlOverride>
-    <w:lvlOverride w:ilvl="8">
-      <w:startOverride w:val="1"/>
-    </w:lvlOverride>
-  </w:num>
-  <w:num w:numId="1005">
     <w:abstractNumId w:val="99201"/>
     <w:lvlOverride w:ilvl="0">
       <w:startOverride w:val="1"/>

</xml_diff>